<commit_message>
Add image loading ith opencv
1. Add loading with opencv.
2. Add class description.
3. Update Design document.
</commit_message>
<xml_diff>
--- a/Design.docx
+++ b/Design.docx
@@ -347,7 +347,16 @@
           <w:sz w:val="28"/>
           <w:szCs w:val="24"/>
         </w:rPr>
-        <w:t>Id</w:t>
+        <w:t>i</w:t>
+      </w:r>
+      <w:r>
+        <w:rPr>
+          <w:b/>
+          <w:bCs/>
+          <w:sz w:val="28"/>
+          <w:szCs w:val="24"/>
+        </w:rPr>
+        <w:t>d</w:t>
       </w:r>
     </w:p>
     <w:p>
@@ -371,7 +380,16 @@
           <w:sz w:val="28"/>
           <w:szCs w:val="24"/>
         </w:rPr>
-        <w:t>Image Location:</w:t>
+        <w:t>l</w:t>
+      </w:r>
+      <w:r>
+        <w:rPr>
+          <w:b/>
+          <w:bCs/>
+          <w:sz w:val="28"/>
+          <w:szCs w:val="24"/>
+        </w:rPr>
+        <w:t>ocation:</w:t>
       </w:r>
       <w:r>
         <w:rPr>
@@ -402,14 +420,91 @@
           <w:sz w:val="28"/>
           <w:szCs w:val="24"/>
         </w:rPr>
-        <w:t>Image matrix:</w:t>
-      </w:r>
-      <w:r>
-        <w:rPr>
-          <w:sz w:val="28"/>
-          <w:szCs w:val="24"/>
-        </w:rPr>
-        <w:t xml:space="preserve"> Image array after loading</w:t>
+        <w:t>__</w:t>
+      </w:r>
+      <w:proofErr w:type="spellStart"/>
+      <w:r>
+        <w:rPr>
+          <w:b/>
+          <w:bCs/>
+          <w:sz w:val="28"/>
+          <w:szCs w:val="24"/>
+        </w:rPr>
+        <w:t>imgdata</w:t>
+      </w:r>
+      <w:proofErr w:type="spellEnd"/>
+      <w:r>
+        <w:rPr>
+          <w:b/>
+          <w:bCs/>
+          <w:sz w:val="28"/>
+          <w:szCs w:val="24"/>
+        </w:rPr>
+        <w:t xml:space="preserve">__: </w:t>
+      </w:r>
+      <w:r>
+        <w:rPr>
+          <w:sz w:val="28"/>
+          <w:szCs w:val="24"/>
+        </w:rPr>
+        <w:t xml:space="preserve">An image file loaded by </w:t>
+      </w:r>
+      <w:proofErr w:type="spellStart"/>
+      <w:r>
+        <w:rPr>
+          <w:sz w:val="28"/>
+          <w:szCs w:val="24"/>
+        </w:rPr>
+        <w:t>opencv</w:t>
+      </w:r>
+      <w:proofErr w:type="spellEnd"/>
+      <w:r>
+        <w:rPr>
+          <w:sz w:val="28"/>
+          <w:szCs w:val="24"/>
+        </w:rPr>
+        <w:t xml:space="preserve">. The users must use </w:t>
+      </w:r>
+      <w:proofErr w:type="spellStart"/>
+      <w:proofErr w:type="gramStart"/>
+      <w:r>
+        <w:rPr>
+          <w:sz w:val="28"/>
+          <w:szCs w:val="24"/>
+        </w:rPr>
+        <w:t>imgdata</w:t>
+      </w:r>
+      <w:proofErr w:type="spellEnd"/>
+      <w:r>
+        <w:rPr>
+          <w:sz w:val="28"/>
+          <w:szCs w:val="24"/>
+        </w:rPr>
+        <w:t>(</w:t>
+      </w:r>
+      <w:proofErr w:type="gramEnd"/>
+      <w:r>
+        <w:rPr>
+          <w:sz w:val="28"/>
+          <w:szCs w:val="24"/>
+        </w:rPr>
+        <w:t>) method to access __</w:t>
+      </w:r>
+      <w:proofErr w:type="spellStart"/>
+      <w:r>
+        <w:rPr>
+          <w:sz w:val="28"/>
+          <w:szCs w:val="24"/>
+        </w:rPr>
+        <w:t>imgdata</w:t>
+      </w:r>
+      <w:proofErr w:type="spellEnd"/>
+      <w:r>
+        <w:rPr>
+          <w:sz w:val="28"/>
+          <w:szCs w:val="24"/>
+        </w:rPr>
+        <w:t>__.</w:t>
       </w:r>
     </w:p>
     <w:p>
@@ -495,7 +590,16 @@
           <w:sz w:val="28"/>
           <w:szCs w:val="24"/>
         </w:rPr>
-        <w:t>Faces:</w:t>
+        <w:t>f</w:t>
+      </w:r>
+      <w:r>
+        <w:rPr>
+          <w:b/>
+          <w:bCs/>
+          <w:sz w:val="28"/>
+          <w:szCs w:val="24"/>
+        </w:rPr>
+        <w:t>aces:</w:t>
       </w:r>
       <w:r>
         <w:rPr>
@@ -510,6 +614,142 @@
           <w:szCs w:val="24"/>
         </w:rPr>
         <w:t xml:space="preserve"> in this image</w:t>
+      </w:r>
+    </w:p>
+    <w:p>
+      <w:pPr>
+        <w:pStyle w:val="ListParagraph"/>
+        <w:numPr>
+          <w:ilvl w:val="1"/>
+          <w:numId w:val="2"/>
+        </w:numPr>
+        <w:rPr>
+          <w:b/>
+          <w:bCs/>
+          <w:sz w:val="28"/>
+          <w:szCs w:val="24"/>
+        </w:rPr>
+      </w:pPr>
+      <w:proofErr w:type="spellStart"/>
+      <w:proofErr w:type="gramStart"/>
+      <w:r>
+        <w:rPr>
+          <w:b/>
+          <w:bCs/>
+          <w:sz w:val="28"/>
+          <w:szCs w:val="24"/>
+        </w:rPr>
+        <w:t>imgdata</w:t>
+      </w:r>
+      <w:proofErr w:type="spellEnd"/>
+      <w:r>
+        <w:rPr>
+          <w:b/>
+          <w:bCs/>
+          <w:sz w:val="28"/>
+          <w:szCs w:val="24"/>
+        </w:rPr>
+        <w:t>(</w:t>
+      </w:r>
+      <w:proofErr w:type="gramEnd"/>
+      <w:r>
+        <w:rPr>
+          <w:b/>
+          <w:bCs/>
+          <w:sz w:val="28"/>
+          <w:szCs w:val="24"/>
+        </w:rPr>
+        <w:t>):</w:t>
+      </w:r>
+      <w:r>
+        <w:rPr>
+          <w:sz w:val="28"/>
+          <w:szCs w:val="24"/>
+        </w:rPr>
+        <w:t xml:space="preserve"> A method that provides image loaded by </w:t>
+      </w:r>
+      <w:proofErr w:type="spellStart"/>
+      <w:r>
+        <w:rPr>
+          <w:sz w:val="28"/>
+          <w:szCs w:val="24"/>
+        </w:rPr>
+        <w:t>opencv</w:t>
+      </w:r>
+      <w:proofErr w:type="spellEnd"/>
+      <w:r>
+        <w:rPr>
+          <w:sz w:val="28"/>
+          <w:szCs w:val="24"/>
+        </w:rPr>
+        <w:t xml:space="preserve">. Supports lazy loading. </w:t>
+      </w:r>
+    </w:p>
+    <w:p>
+      <w:pPr>
+        <w:pStyle w:val="ListParagraph"/>
+        <w:numPr>
+          <w:ilvl w:val="1"/>
+          <w:numId w:val="2"/>
+        </w:numPr>
+        <w:rPr>
+          <w:b/>
+          <w:bCs/>
+          <w:sz w:val="28"/>
+          <w:szCs w:val="24"/>
+        </w:rPr>
+      </w:pPr>
+      <w:r>
+        <w:rPr>
+          <w:b/>
+          <w:bCs/>
+          <w:sz w:val="28"/>
+          <w:szCs w:val="24"/>
+        </w:rPr>
+        <w:t>__unload_</w:t>
+      </w:r>
+      <w:proofErr w:type="gramStart"/>
+      <w:r>
+        <w:rPr>
+          <w:b/>
+          <w:bCs/>
+          <w:sz w:val="28"/>
+          <w:szCs w:val="24"/>
+        </w:rPr>
+        <w:t>_(</w:t>
+      </w:r>
+      <w:proofErr w:type="gramEnd"/>
+      <w:r>
+        <w:rPr>
+          <w:b/>
+          <w:bCs/>
+          <w:sz w:val="28"/>
+          <w:szCs w:val="24"/>
+        </w:rPr>
+        <w:t xml:space="preserve">): </w:t>
+      </w:r>
+      <w:r>
+        <w:rPr>
+          <w:sz w:val="28"/>
+          <w:szCs w:val="24"/>
+        </w:rPr>
+        <w:t>The __</w:t>
+      </w:r>
+      <w:proofErr w:type="spellStart"/>
+      <w:r>
+        <w:rPr>
+          <w:sz w:val="28"/>
+          <w:szCs w:val="24"/>
+        </w:rPr>
+        <w:t>imgdata</w:t>
+      </w:r>
+      <w:proofErr w:type="spellEnd"/>
+      <w:r>
+        <w:rPr>
+          <w:sz w:val="28"/>
+          <w:szCs w:val="24"/>
+        </w:rPr>
+        <w:t>__ is set to None and loaded is set to False. Use this to save memory.</w:t>
       </w:r>
     </w:p>
     <w:p>
@@ -633,6 +873,7 @@
           <w:sz w:val="28"/>
           <w:szCs w:val="24"/>
         </w:rPr>
+        <w:lastRenderedPageBreak/>
         <w:t xml:space="preserve">Faces: </w:t>
       </w:r>
       <w:r>
@@ -722,7 +963,6 @@
           <w:sz w:val="18"/>
           <w:szCs w:val="18"/>
         </w:rPr>
-        <w:lastRenderedPageBreak/>
         <mc:AlternateContent>
           <mc:Choice Requires="wpg">
             <w:drawing>
@@ -2787,6 +3027,7 @@
           <w:sz w:val="28"/>
           <w:szCs w:val="28"/>
         </w:rPr>
+        <w:lastRenderedPageBreak/>
         <w:t>A way to show progress/waiting during face detection and face recognition</w:t>
       </w:r>
     </w:p>
@@ -2847,7 +3088,6 @@
           <w:sz w:val="28"/>
           <w:szCs w:val="28"/>
         </w:rPr>
-        <w:lastRenderedPageBreak/>
         <w:t>Option to add-more images/image locations to ou</w:t>
       </w:r>
       <w:r>

</xml_diff>

<commit_message>
Add unload parameter and updata design document
unload: free memory by unloading the image data.
Update design document
</commit_message>
<xml_diff>
--- a/Design.docx
+++ b/Design.docx
@@ -181,7 +181,16 @@
           <w:sz w:val="28"/>
           <w:szCs w:val="24"/>
         </w:rPr>
-        <w:t>Id:</w:t>
+        <w:t>id</w:t>
+      </w:r>
+      <w:r>
+        <w:rPr>
+          <w:b/>
+          <w:bCs/>
+          <w:sz w:val="28"/>
+          <w:szCs w:val="24"/>
+        </w:rPr>
+        <w:t>:</w:t>
       </w:r>
       <w:r>
         <w:rPr>
@@ -212,14 +221,37 @@
           <w:sz w:val="28"/>
           <w:szCs w:val="24"/>
         </w:rPr>
-        <w:t>Image Id:</w:t>
-      </w:r>
-      <w:r>
-        <w:rPr>
-          <w:sz w:val="28"/>
-          <w:szCs w:val="24"/>
-        </w:rPr>
-        <w:t xml:space="preserve"> Image from which it is extracted</w:t>
+        <w:t>image</w:t>
+      </w:r>
+      <w:r>
+        <w:rPr>
+          <w:b/>
+          <w:bCs/>
+          <w:sz w:val="28"/>
+          <w:szCs w:val="24"/>
+        </w:rPr>
+        <w:t>:</w:t>
+      </w:r>
+      <w:r>
+        <w:rPr>
+          <w:sz w:val="28"/>
+          <w:szCs w:val="24"/>
+        </w:rPr>
+        <w:t xml:space="preserve"> </w:t>
+      </w:r>
+      <w:r>
+        <w:rPr>
+          <w:sz w:val="28"/>
+          <w:szCs w:val="24"/>
+        </w:rPr>
+        <w:t>Id of the i</w:t>
+      </w:r>
+      <w:r>
+        <w:rPr>
+          <w:sz w:val="28"/>
+          <w:szCs w:val="24"/>
+        </w:rPr>
+        <w:t>mage from which it is extracted</w:t>
       </w:r>
     </w:p>
     <w:p>
@@ -243,14 +275,14 @@
           <w:sz w:val="28"/>
           <w:szCs w:val="24"/>
         </w:rPr>
-        <w:t>Face Data(signature)</w:t>
-      </w:r>
-      <w:r>
-        <w:rPr>
-          <w:sz w:val="28"/>
-          <w:szCs w:val="24"/>
-        </w:rPr>
-        <w:t xml:space="preserve">: A matrix containing facial features </w:t>
+        <w:t xml:space="preserve">location: </w:t>
+      </w:r>
+      <w:r>
+        <w:rPr>
+          <w:sz w:val="28"/>
+          <w:szCs w:val="24"/>
+        </w:rPr>
+        <w:t>Location of the face in the image</w:t>
       </w:r>
     </w:p>
     <w:p>
@@ -269,19 +301,50 @@
       </w:pPr>
       <w:r>
         <w:rPr>
-          <w:sz w:val="28"/>
-          <w:szCs w:val="24"/>
-        </w:rPr>
-        <w:t xml:space="preserve"> </w:t>
-      </w:r>
-      <w:r>
-        <w:rPr>
-          <w:b/>
-          <w:bCs/>
-          <w:sz w:val="28"/>
-          <w:szCs w:val="24"/>
-        </w:rPr>
-        <w:t xml:space="preserve">Recognized: </w:t>
+          <w:b/>
+          <w:bCs/>
+          <w:sz w:val="28"/>
+          <w:szCs w:val="24"/>
+        </w:rPr>
+        <w:t>signature</w:t>
+      </w:r>
+      <w:r>
+        <w:rPr>
+          <w:sz w:val="28"/>
+          <w:szCs w:val="24"/>
+        </w:rPr>
+        <w:t xml:space="preserve">: A matrix containing facial features </w:t>
+      </w:r>
+    </w:p>
+    <w:p>
+      <w:pPr>
+        <w:pStyle w:val="ListParagraph"/>
+        <w:numPr>
+          <w:ilvl w:val="1"/>
+          <w:numId w:val="2"/>
+        </w:numPr>
+        <w:rPr>
+          <w:b/>
+          <w:bCs/>
+          <w:sz w:val="28"/>
+          <w:szCs w:val="24"/>
+        </w:rPr>
+      </w:pPr>
+      <w:r>
+        <w:rPr>
+          <w:sz w:val="28"/>
+          <w:szCs w:val="24"/>
+        </w:rPr>
+        <w:t>r</w:t>
+      </w:r>
+      <w:r>
+        <w:rPr>
+          <w:b/>
+          <w:bCs/>
+          <w:sz w:val="28"/>
+          <w:szCs w:val="24"/>
+        </w:rPr>
+        <w:t xml:space="preserve">ecognized: </w:t>
       </w:r>
       <w:r>
         <w:rPr>
@@ -420,27 +483,7 @@
           <w:sz w:val="28"/>
           <w:szCs w:val="24"/>
         </w:rPr>
-        <w:t>__</w:t>
-      </w:r>
-      <w:proofErr w:type="spellStart"/>
-      <w:r>
-        <w:rPr>
-          <w:b/>
-          <w:bCs/>
-          <w:sz w:val="28"/>
-          <w:szCs w:val="24"/>
-        </w:rPr>
-        <w:t>imgdata</w:t>
-      </w:r>
-      <w:proofErr w:type="spellEnd"/>
-      <w:r>
-        <w:rPr>
-          <w:b/>
-          <w:bCs/>
-          <w:sz w:val="28"/>
-          <w:szCs w:val="24"/>
-        </w:rPr>
-        <w:t xml:space="preserve">__: </w:t>
+        <w:t xml:space="preserve">__imgdata__: </w:t>
       </w:r>
       <w:r>
         <w:rPr>
@@ -449,62 +492,19 @@
         </w:rPr>
         <w:t xml:space="preserve">An image file loaded by </w:t>
       </w:r>
-      <w:proofErr w:type="spellStart"/>
-      <w:r>
-        <w:rPr>
-          <w:sz w:val="28"/>
-          <w:szCs w:val="24"/>
-        </w:rPr>
-        <w:t>opencv</w:t>
-      </w:r>
-      <w:proofErr w:type="spellEnd"/>
-      <w:r>
-        <w:rPr>
-          <w:sz w:val="28"/>
-          <w:szCs w:val="24"/>
-        </w:rPr>
-        <w:t xml:space="preserve">. The users must use </w:t>
-      </w:r>
-      <w:proofErr w:type="spellStart"/>
-      <w:proofErr w:type="gramStart"/>
-      <w:r>
-        <w:rPr>
-          <w:sz w:val="28"/>
-          <w:szCs w:val="24"/>
-        </w:rPr>
-        <w:t>imgdata</w:t>
-      </w:r>
-      <w:proofErr w:type="spellEnd"/>
-      <w:r>
-        <w:rPr>
-          <w:sz w:val="28"/>
-          <w:szCs w:val="24"/>
-        </w:rPr>
-        <w:t>(</w:t>
-      </w:r>
-      <w:proofErr w:type="gramEnd"/>
-      <w:r>
-        <w:rPr>
-          <w:sz w:val="28"/>
-          <w:szCs w:val="24"/>
-        </w:rPr>
-        <w:t>) method to access __</w:t>
-      </w:r>
-      <w:proofErr w:type="spellStart"/>
-      <w:r>
-        <w:rPr>
-          <w:sz w:val="28"/>
-          <w:szCs w:val="24"/>
-        </w:rPr>
-        <w:t>imgdata</w:t>
-      </w:r>
-      <w:proofErr w:type="spellEnd"/>
-      <w:r>
-        <w:rPr>
-          <w:sz w:val="28"/>
-          <w:szCs w:val="24"/>
-        </w:rPr>
-        <w:t>__.</w:t>
+      <w:r>
+        <w:rPr>
+          <w:sz w:val="28"/>
+          <w:szCs w:val="24"/>
+        </w:rPr>
+        <w:t>face_recognition</w:t>
+      </w:r>
+      <w:r>
+        <w:rPr>
+          <w:sz w:val="28"/>
+          <w:szCs w:val="24"/>
+        </w:rPr>
+        <w:t>. The users must use imgdata() method to access __imgdata__.</w:t>
       </w:r>
     </w:p>
     <w:p>
@@ -630,53 +630,29 @@
           <w:szCs w:val="24"/>
         </w:rPr>
       </w:pPr>
-      <w:proofErr w:type="spellStart"/>
-      <w:proofErr w:type="gramStart"/>
-      <w:r>
-        <w:rPr>
-          <w:b/>
-          <w:bCs/>
-          <w:sz w:val="28"/>
-          <w:szCs w:val="24"/>
-        </w:rPr>
-        <w:t>imgdata</w:t>
-      </w:r>
-      <w:proofErr w:type="spellEnd"/>
-      <w:r>
-        <w:rPr>
-          <w:b/>
-          <w:bCs/>
-          <w:sz w:val="28"/>
-          <w:szCs w:val="24"/>
-        </w:rPr>
-        <w:t>(</w:t>
-      </w:r>
-      <w:proofErr w:type="gramEnd"/>
-      <w:r>
-        <w:rPr>
-          <w:b/>
-          <w:bCs/>
-          <w:sz w:val="28"/>
-          <w:szCs w:val="24"/>
-        </w:rPr>
-        <w:t>):</w:t>
-      </w:r>
-      <w:r>
-        <w:rPr>
-          <w:sz w:val="28"/>
-          <w:szCs w:val="24"/>
-        </w:rPr>
-        <w:t xml:space="preserve"> A method that provides image loaded by </w:t>
-      </w:r>
-      <w:proofErr w:type="spellStart"/>
-      <w:r>
-        <w:rPr>
-          <w:sz w:val="28"/>
-          <w:szCs w:val="24"/>
-        </w:rPr>
-        <w:t>opencv</w:t>
-      </w:r>
-      <w:proofErr w:type="spellEnd"/>
+      <w:r>
+        <w:rPr>
+          <w:b/>
+          <w:bCs/>
+          <w:sz w:val="28"/>
+          <w:szCs w:val="24"/>
+        </w:rPr>
+        <w:t>imgdata():</w:t>
+      </w:r>
+      <w:r>
+        <w:rPr>
+          <w:sz w:val="28"/>
+          <w:szCs w:val="24"/>
+        </w:rPr>
+        <w:t xml:space="preserve"> A method that provides image load</w:t>
+      </w:r>
+      <w:r>
+        <w:rPr>
+          <w:sz w:val="28"/>
+          <w:szCs w:val="24"/>
+        </w:rPr>
+        <w:t>ing by face_recognition</w:t>
+      </w:r>
       <w:r>
         <w:rPr>
           <w:sz w:val="28"/>
@@ -706,50 +682,14 @@
           <w:sz w:val="28"/>
           <w:szCs w:val="24"/>
         </w:rPr>
-        <w:t>__unload_</w:t>
-      </w:r>
-      <w:proofErr w:type="gramStart"/>
-      <w:r>
-        <w:rPr>
-          <w:b/>
-          <w:bCs/>
-          <w:sz w:val="28"/>
-          <w:szCs w:val="24"/>
-        </w:rPr>
-        <w:t>_(</w:t>
-      </w:r>
-      <w:proofErr w:type="gramEnd"/>
-      <w:r>
-        <w:rPr>
-          <w:b/>
-          <w:bCs/>
-          <w:sz w:val="28"/>
-          <w:szCs w:val="24"/>
-        </w:rPr>
-        <w:t xml:space="preserve">): </w:t>
-      </w:r>
-      <w:r>
-        <w:rPr>
-          <w:sz w:val="28"/>
-          <w:szCs w:val="24"/>
-        </w:rPr>
-        <w:t>The __</w:t>
-      </w:r>
-      <w:proofErr w:type="spellStart"/>
-      <w:r>
-        <w:rPr>
-          <w:sz w:val="28"/>
-          <w:szCs w:val="24"/>
-        </w:rPr>
-        <w:t>imgdata</w:t>
-      </w:r>
-      <w:proofErr w:type="spellEnd"/>
-      <w:r>
-        <w:rPr>
-          <w:sz w:val="28"/>
-          <w:szCs w:val="24"/>
-        </w:rPr>
-        <w:t>__ is set to None and loaded is set to False. Use this to save memory.</w:t>
+        <w:t xml:space="preserve">__unload__(): </w:t>
+      </w:r>
+      <w:r>
+        <w:rPr>
+          <w:sz w:val="28"/>
+          <w:szCs w:val="24"/>
+        </w:rPr>
+        <w:t>The __imgdata__ is set to None and loaded is set to False. Use this to save memory.</w:t>
       </w:r>
     </w:p>
     <w:p>
@@ -842,6 +782,7 @@
           <w:sz w:val="28"/>
           <w:szCs w:val="24"/>
         </w:rPr>
+        <w:lastRenderedPageBreak/>
         <w:t>Name:</w:t>
       </w:r>
       <w:r>
@@ -873,7 +814,6 @@
           <w:sz w:val="28"/>
           <w:szCs w:val="24"/>
         </w:rPr>
-        <w:lastRenderedPageBreak/>
         <w:t xml:space="preserve">Faces: </w:t>
       </w:r>
       <w:r>
@@ -3180,7 +3120,6 @@
           <w:szCs w:val="28"/>
         </w:rPr>
       </w:pPr>
-      <w:proofErr w:type="spellStart"/>
       <w:r>
         <w:rPr>
           <w:b/>
@@ -3190,7 +3129,6 @@
         </w:rPr>
         <w:t>gui</w:t>
       </w:r>
-      <w:proofErr w:type="spellEnd"/>
       <w:r>
         <w:rPr>
           <w:sz w:val="28"/>
@@ -3316,7 +3254,6 @@
           <w:szCs w:val="28"/>
         </w:rPr>
       </w:pPr>
-      <w:proofErr w:type="spellStart"/>
       <w:r>
         <w:rPr>
           <w:b/>
@@ -3326,7 +3263,6 @@
         </w:rPr>
         <w:t>image_manager</w:t>
       </w:r>
-      <w:proofErr w:type="spellEnd"/>
     </w:p>
     <w:p>
       <w:pPr>
@@ -3342,7 +3278,6 @@
           <w:szCs w:val="28"/>
         </w:rPr>
       </w:pPr>
-      <w:proofErr w:type="spellStart"/>
       <w:r>
         <w:rPr>
           <w:b/>
@@ -3352,7 +3287,6 @@
         </w:rPr>
         <w:t>face_detection</w:t>
       </w:r>
-      <w:proofErr w:type="spellEnd"/>
     </w:p>
     <w:p>
       <w:pPr>
@@ -3368,7 +3302,6 @@
           <w:szCs w:val="28"/>
         </w:rPr>
       </w:pPr>
-      <w:proofErr w:type="spellStart"/>
       <w:r>
         <w:rPr>
           <w:b/>
@@ -3378,7 +3311,6 @@
         </w:rPr>
         <w:t>face_recognition</w:t>
       </w:r>
-      <w:proofErr w:type="spellEnd"/>
     </w:p>
     <w:p>
       <w:pPr>
@@ -3394,7 +3326,6 @@
           <w:szCs w:val="28"/>
         </w:rPr>
       </w:pPr>
-      <w:proofErr w:type="spellStart"/>
       <w:r>
         <w:rPr>
           <w:b/>
@@ -3404,7 +3335,6 @@
         </w:rPr>
         <w:t>album_manager</w:t>
       </w:r>
-      <w:proofErr w:type="spellEnd"/>
     </w:p>
     <w:p>
       <w:pPr>

</xml_diff>